<commit_message>
API improvements + more report
</commit_message>
<xml_diff>
--- a/reports/Final Report New.docx
+++ b/reports/Final Report New.docx
@@ -10,7 +10,6 @@
           <w:docPartUnique/>
         </w:docPartObj>
       </w:sdtPr>
-      <w:sdtEndPr/>
       <w:sdtContent>
         <w:p/>
         <w:tbl>
@@ -113,7 +112,6 @@
                   <w:dataBinding w:prefixMappings="xmlns:ns0='http://schemas.openxmlformats.org/package/2006/metadata/core-properties' xmlns:ns1='http://purl.org/dc/elements/1.1/'" w:xpath="/ns0:coreProperties[1]/ns1:creator[1]" w:storeItemID="{6C3C8BC8-F283-45AE-878A-BAB7291924A1}"/>
                   <w:text/>
                 </w:sdtPr>
-                <w:sdtEndPr/>
                 <w:sdtContent>
                   <w:p>
                     <w:pPr>
@@ -224,7 +222,7 @@
           <w:r>
             <w:fldChar w:fldCharType="separate"/>
           </w:r>
-          <w:hyperlink w:anchor="_Toc195051434" w:history="1">
+          <w:hyperlink w:anchor="_Toc195105274" w:history="1">
             <w:r>
               <w:rPr>
                 <w:rStyle w:val="Hyperlink"/>
@@ -266,7 +264,7 @@
                 <w:noProof/>
                 <w:webHidden/>
               </w:rPr>
-              <w:instrText xml:space="preserve"> PAGEREF _Toc195051434 \h </w:instrText>
+              <w:instrText xml:space="preserve"> PAGEREF _Toc195105274 \h </w:instrText>
             </w:r>
             <w:r>
               <w:rPr>
@@ -310,7 +308,7 @@
               <w:lang w:eastAsia="en-GB"/>
             </w:rPr>
           </w:pPr>
-          <w:hyperlink w:anchor="_Toc195051435" w:history="1">
+          <w:hyperlink w:anchor="_Toc195105275" w:history="1">
             <w:r>
               <w:rPr>
                 <w:rStyle w:val="Hyperlink"/>
@@ -352,7 +350,7 @@
                 <w:noProof/>
                 <w:webHidden/>
               </w:rPr>
-              <w:instrText xml:space="preserve"> PAGEREF _Toc195051435 \h </w:instrText>
+              <w:instrText xml:space="preserve"> PAGEREF _Toc195105275 \h </w:instrText>
             </w:r>
             <w:r>
               <w:rPr>
@@ -396,7 +394,7 @@
               <w:lang w:eastAsia="en-GB"/>
             </w:rPr>
           </w:pPr>
-          <w:hyperlink w:anchor="_Toc195051436" w:history="1">
+          <w:hyperlink w:anchor="_Toc195105276" w:history="1">
             <w:r>
               <w:rPr>
                 <w:rStyle w:val="Hyperlink"/>
@@ -438,7 +436,7 @@
                 <w:noProof/>
                 <w:webHidden/>
               </w:rPr>
-              <w:instrText xml:space="preserve"> PAGEREF _Toc195051436 \h </w:instrText>
+              <w:instrText xml:space="preserve"> PAGEREF _Toc195105276 \h </w:instrText>
             </w:r>
             <w:r>
               <w:rPr>
@@ -482,7 +480,7 @@
               <w:lang w:eastAsia="en-GB"/>
             </w:rPr>
           </w:pPr>
-          <w:hyperlink w:anchor="_Toc195051437" w:history="1">
+          <w:hyperlink w:anchor="_Toc195105277" w:history="1">
             <w:r>
               <w:rPr>
                 <w:rStyle w:val="Hyperlink"/>
@@ -524,7 +522,7 @@
                 <w:noProof/>
                 <w:webHidden/>
               </w:rPr>
-              <w:instrText xml:space="preserve"> PAGEREF _Toc195051437 \h </w:instrText>
+              <w:instrText xml:space="preserve"> PAGEREF _Toc195105277 \h </w:instrText>
             </w:r>
             <w:r>
               <w:rPr>
@@ -567,7 +565,7 @@
               <w:lang w:eastAsia="en-GB"/>
             </w:rPr>
           </w:pPr>
-          <w:hyperlink w:anchor="_Toc195051438" w:history="1">
+          <w:hyperlink w:anchor="_Toc195105278" w:history="1">
             <w:r>
               <w:rPr>
                 <w:rStyle w:val="Hyperlink"/>
@@ -594,7 +592,7 @@
                 <w:noProof/>
                 <w:webHidden/>
               </w:rPr>
-              <w:instrText xml:space="preserve"> PAGEREF _Toc195051438 \h </w:instrText>
+              <w:instrText xml:space="preserve"> PAGEREF _Toc195105278 \h </w:instrText>
             </w:r>
             <w:r>
               <w:rPr>
@@ -637,7 +635,7 @@
               <w:lang w:eastAsia="en-GB"/>
             </w:rPr>
           </w:pPr>
-          <w:hyperlink w:anchor="_Toc195051439" w:history="1">
+          <w:hyperlink w:anchor="_Toc195105279" w:history="1">
             <w:r>
               <w:rPr>
                 <w:rStyle w:val="Hyperlink"/>
@@ -664,7 +662,7 @@
                 <w:noProof/>
                 <w:webHidden/>
               </w:rPr>
-              <w:instrText xml:space="preserve"> PAGEREF _Toc195051439 \h </w:instrText>
+              <w:instrText xml:space="preserve"> PAGEREF _Toc195105279 \h </w:instrText>
             </w:r>
             <w:r>
               <w:rPr>
@@ -707,7 +705,7 @@
               <w:lang w:eastAsia="en-GB"/>
             </w:rPr>
           </w:pPr>
-          <w:hyperlink w:anchor="_Toc195051440" w:history="1">
+          <w:hyperlink w:anchor="_Toc195105280" w:history="1">
             <w:r>
               <w:rPr>
                 <w:rStyle w:val="Hyperlink"/>
@@ -734,7 +732,7 @@
                 <w:noProof/>
                 <w:webHidden/>
               </w:rPr>
-              <w:instrText xml:space="preserve"> PAGEREF _Toc195051440 \h </w:instrText>
+              <w:instrText xml:space="preserve"> PAGEREF _Toc195105280 \h </w:instrText>
             </w:r>
             <w:r>
               <w:rPr>
@@ -777,7 +775,7 @@
               <w:lang w:eastAsia="en-GB"/>
             </w:rPr>
           </w:pPr>
-          <w:hyperlink w:anchor="_Toc195051441" w:history="1">
+          <w:hyperlink w:anchor="_Toc195105281" w:history="1">
             <w:r>
               <w:rPr>
                 <w:rStyle w:val="Hyperlink"/>
@@ -804,7 +802,7 @@
                 <w:noProof/>
                 <w:webHidden/>
               </w:rPr>
-              <w:instrText xml:space="preserve"> PAGEREF _Toc195051441 \h </w:instrText>
+              <w:instrText xml:space="preserve"> PAGEREF _Toc195105281 \h </w:instrText>
             </w:r>
             <w:r>
               <w:rPr>
@@ -848,7 +846,7 @@
               <w:lang w:eastAsia="en-GB"/>
             </w:rPr>
           </w:pPr>
-          <w:hyperlink w:anchor="_Toc195051442" w:history="1">
+          <w:hyperlink w:anchor="_Toc195105282" w:history="1">
             <w:r>
               <w:rPr>
                 <w:rStyle w:val="Hyperlink"/>
@@ -890,7 +888,7 @@
                 <w:noProof/>
                 <w:webHidden/>
               </w:rPr>
-              <w:instrText xml:space="preserve"> PAGEREF _Toc195051442 \h </w:instrText>
+              <w:instrText xml:space="preserve"> PAGEREF _Toc195105282 \h </w:instrText>
             </w:r>
             <w:r>
               <w:rPr>
@@ -934,7 +932,7 @@
               <w:lang w:eastAsia="en-GB"/>
             </w:rPr>
           </w:pPr>
-          <w:hyperlink w:anchor="_Toc195051443" w:history="1">
+          <w:hyperlink w:anchor="_Toc195105283" w:history="1">
             <w:r>
               <w:rPr>
                 <w:rStyle w:val="Hyperlink"/>
@@ -976,7 +974,7 @@
                 <w:noProof/>
                 <w:webHidden/>
               </w:rPr>
-              <w:instrText xml:space="preserve"> PAGEREF _Toc195051443 \h </w:instrText>
+              <w:instrText xml:space="preserve"> PAGEREF _Toc195105283 \h </w:instrText>
             </w:r>
             <w:r>
               <w:rPr>
@@ -1020,7 +1018,7 @@
               <w:lang w:eastAsia="en-GB"/>
             </w:rPr>
           </w:pPr>
-          <w:hyperlink w:anchor="_Toc195051444" w:history="1">
+          <w:hyperlink w:anchor="_Toc195105284" w:history="1">
             <w:r>
               <w:rPr>
                 <w:rStyle w:val="Hyperlink"/>
@@ -1062,7 +1060,7 @@
                 <w:noProof/>
                 <w:webHidden/>
               </w:rPr>
-              <w:instrText xml:space="preserve"> PAGEREF _Toc195051444 \h </w:instrText>
+              <w:instrText xml:space="preserve"> PAGEREF _Toc195105284 \h </w:instrText>
             </w:r>
             <w:r>
               <w:rPr>
@@ -1105,7 +1103,7 @@
               <w:lang w:eastAsia="en-GB"/>
             </w:rPr>
           </w:pPr>
-          <w:hyperlink w:anchor="_Toc195051445" w:history="1">
+          <w:hyperlink w:anchor="_Toc195105285" w:history="1">
             <w:r>
               <w:rPr>
                 <w:rStyle w:val="Hyperlink"/>
@@ -1132,7 +1130,7 @@
                 <w:noProof/>
                 <w:webHidden/>
               </w:rPr>
-              <w:instrText xml:space="preserve"> PAGEREF _Toc195051445 \h </w:instrText>
+              <w:instrText xml:space="preserve"> PAGEREF _Toc195105285 \h </w:instrText>
             </w:r>
             <w:r>
               <w:rPr>
@@ -1175,7 +1173,7 @@
               <w:lang w:eastAsia="en-GB"/>
             </w:rPr>
           </w:pPr>
-          <w:hyperlink w:anchor="_Toc195051446" w:history="1">
+          <w:hyperlink w:anchor="_Toc195105286" w:history="1">
             <w:r>
               <w:rPr>
                 <w:rStyle w:val="Hyperlink"/>
@@ -1202,7 +1200,7 @@
                 <w:noProof/>
                 <w:webHidden/>
               </w:rPr>
-              <w:instrText xml:space="preserve"> PAGEREF _Toc195051446 \h </w:instrText>
+              <w:instrText xml:space="preserve"> PAGEREF _Toc195105286 \h </w:instrText>
             </w:r>
             <w:r>
               <w:rPr>
@@ -1245,7 +1243,7 @@
               <w:lang w:eastAsia="en-GB"/>
             </w:rPr>
           </w:pPr>
-          <w:hyperlink w:anchor="_Toc195051447" w:history="1">
+          <w:hyperlink w:anchor="_Toc195105287" w:history="1">
             <w:r>
               <w:rPr>
                 <w:rStyle w:val="Hyperlink"/>
@@ -1272,7 +1270,7 @@
                 <w:noProof/>
                 <w:webHidden/>
               </w:rPr>
-              <w:instrText xml:space="preserve"> PAGEREF _Toc195051447 \h </w:instrText>
+              <w:instrText xml:space="preserve"> PAGEREF _Toc195105287 \h </w:instrText>
             </w:r>
             <w:r>
               <w:rPr>
@@ -1316,7 +1314,7 @@
               <w:lang w:eastAsia="en-GB"/>
             </w:rPr>
           </w:pPr>
-          <w:hyperlink w:anchor="_Toc195051448" w:history="1">
+          <w:hyperlink w:anchor="_Toc195105288" w:history="1">
             <w:r>
               <w:rPr>
                 <w:rStyle w:val="Hyperlink"/>
@@ -1358,7 +1356,7 @@
                 <w:noProof/>
                 <w:webHidden/>
               </w:rPr>
-              <w:instrText xml:space="preserve"> PAGEREF _Toc195051448 \h </w:instrText>
+              <w:instrText xml:space="preserve"> PAGEREF _Toc195105288 \h </w:instrText>
             </w:r>
             <w:r>
               <w:rPr>
@@ -1401,7 +1399,7 @@
               <w:lang w:eastAsia="en-GB"/>
             </w:rPr>
           </w:pPr>
-          <w:hyperlink w:anchor="_Toc195051449" w:history="1">
+          <w:hyperlink w:anchor="_Toc195105289" w:history="1">
             <w:r>
               <w:rPr>
                 <w:rStyle w:val="Hyperlink"/>
@@ -1428,7 +1426,7 @@
                 <w:noProof/>
                 <w:webHidden/>
               </w:rPr>
-              <w:instrText xml:space="preserve"> PAGEREF _Toc195051449 \h </w:instrText>
+              <w:instrText xml:space="preserve"> PAGEREF _Toc195105289 \h </w:instrText>
             </w:r>
             <w:r>
               <w:rPr>
@@ -1471,7 +1469,7 @@
               <w:lang w:eastAsia="en-GB"/>
             </w:rPr>
           </w:pPr>
-          <w:hyperlink w:anchor="_Toc195051450" w:history="1">
+          <w:hyperlink w:anchor="_Toc195105290" w:history="1">
             <w:r>
               <w:rPr>
                 <w:rStyle w:val="Hyperlink"/>
@@ -1498,7 +1496,7 @@
                 <w:noProof/>
                 <w:webHidden/>
               </w:rPr>
-              <w:instrText xml:space="preserve"> PAGEREF _Toc195051450 \h </w:instrText>
+              <w:instrText xml:space="preserve"> PAGEREF _Toc195105290 \h </w:instrText>
             </w:r>
             <w:r>
               <w:rPr>
@@ -1541,7 +1539,7 @@
               <w:lang w:eastAsia="en-GB"/>
             </w:rPr>
           </w:pPr>
-          <w:hyperlink w:anchor="_Toc195051451" w:history="1">
+          <w:hyperlink w:anchor="_Toc195105291" w:history="1">
             <w:r>
               <w:rPr>
                 <w:rStyle w:val="Hyperlink"/>
@@ -1568,7 +1566,7 @@
                 <w:noProof/>
                 <w:webHidden/>
               </w:rPr>
-              <w:instrText xml:space="preserve"> PAGEREF _Toc195051451 \h </w:instrText>
+              <w:instrText xml:space="preserve"> PAGEREF _Toc195105291 \h </w:instrText>
             </w:r>
             <w:r>
               <w:rPr>
@@ -1611,7 +1609,7 @@
               <w:lang w:eastAsia="en-GB"/>
             </w:rPr>
           </w:pPr>
-          <w:hyperlink w:anchor="_Toc195051452" w:history="1">
+          <w:hyperlink w:anchor="_Toc195105292" w:history="1">
             <w:r>
               <w:rPr>
                 <w:rStyle w:val="Hyperlink"/>
@@ -1638,7 +1636,7 @@
                 <w:noProof/>
                 <w:webHidden/>
               </w:rPr>
-              <w:instrText xml:space="preserve"> PAGEREF _Toc195051452 \h </w:instrText>
+              <w:instrText xml:space="preserve"> PAGEREF _Toc195105292 \h </w:instrText>
             </w:r>
             <w:r>
               <w:rPr>
@@ -1681,7 +1679,7 @@
               <w:lang w:eastAsia="en-GB"/>
             </w:rPr>
           </w:pPr>
-          <w:hyperlink w:anchor="_Toc195051453" w:history="1">
+          <w:hyperlink w:anchor="_Toc195105293" w:history="1">
             <w:r>
               <w:rPr>
                 <w:rStyle w:val="Hyperlink"/>
@@ -1708,7 +1706,7 @@
                 <w:noProof/>
                 <w:webHidden/>
               </w:rPr>
-              <w:instrText xml:space="preserve"> PAGEREF _Toc195051453 \h </w:instrText>
+              <w:instrText xml:space="preserve"> PAGEREF _Toc195105293 \h </w:instrText>
             </w:r>
             <w:r>
               <w:rPr>
@@ -1751,7 +1749,7 @@
               <w:lang w:eastAsia="en-GB"/>
             </w:rPr>
           </w:pPr>
-          <w:hyperlink w:anchor="_Toc195051454" w:history="1">
+          <w:hyperlink w:anchor="_Toc195105294" w:history="1">
             <w:r>
               <w:rPr>
                 <w:rStyle w:val="Hyperlink"/>
@@ -1778,7 +1776,7 @@
                 <w:noProof/>
                 <w:webHidden/>
               </w:rPr>
-              <w:instrText xml:space="preserve"> PAGEREF _Toc195051454 \h </w:instrText>
+              <w:instrText xml:space="preserve"> PAGEREF _Toc195105294 \h </w:instrText>
             </w:r>
             <w:r>
               <w:rPr>
@@ -1821,7 +1819,7 @@
               <w:lang w:eastAsia="en-GB"/>
             </w:rPr>
           </w:pPr>
-          <w:hyperlink w:anchor="_Toc195051455" w:history="1">
+          <w:hyperlink w:anchor="_Toc195105295" w:history="1">
             <w:r>
               <w:rPr>
                 <w:rStyle w:val="Hyperlink"/>
@@ -1848,7 +1846,7 @@
                 <w:noProof/>
                 <w:webHidden/>
               </w:rPr>
-              <w:instrText xml:space="preserve"> PAGEREF _Toc195051455 \h </w:instrText>
+              <w:instrText xml:space="preserve"> PAGEREF _Toc195105295 \h </w:instrText>
             </w:r>
             <w:r>
               <w:rPr>
@@ -1891,7 +1889,7 @@
               <w:lang w:eastAsia="en-GB"/>
             </w:rPr>
           </w:pPr>
-          <w:hyperlink w:anchor="_Toc195051456" w:history="1">
+          <w:hyperlink w:anchor="_Toc195105296" w:history="1">
             <w:r>
               <w:rPr>
                 <w:rStyle w:val="Hyperlink"/>
@@ -1918,7 +1916,7 @@
                 <w:noProof/>
                 <w:webHidden/>
               </w:rPr>
-              <w:instrText xml:space="preserve"> PAGEREF _Toc195051456 \h </w:instrText>
+              <w:instrText xml:space="preserve"> PAGEREF _Toc195105296 \h </w:instrText>
             </w:r>
             <w:r>
               <w:rPr>
@@ -1961,7 +1959,7 @@
               <w:lang w:eastAsia="en-GB"/>
             </w:rPr>
           </w:pPr>
-          <w:hyperlink w:anchor="_Toc195051457" w:history="1">
+          <w:hyperlink w:anchor="_Toc195105297" w:history="1">
             <w:r>
               <w:rPr>
                 <w:rStyle w:val="Hyperlink"/>
@@ -1988,7 +1986,7 @@
                 <w:noProof/>
                 <w:webHidden/>
               </w:rPr>
-              <w:instrText xml:space="preserve"> PAGEREF _Toc195051457 \h </w:instrText>
+              <w:instrText xml:space="preserve"> PAGEREF _Toc195105297 \h </w:instrText>
             </w:r>
             <w:r>
               <w:rPr>
@@ -2031,7 +2029,7 @@
               <w:lang w:eastAsia="en-GB"/>
             </w:rPr>
           </w:pPr>
-          <w:hyperlink w:anchor="_Toc195051458" w:history="1">
+          <w:hyperlink w:anchor="_Toc195105298" w:history="1">
             <w:r>
               <w:rPr>
                 <w:rStyle w:val="Hyperlink"/>
@@ -2058,7 +2056,7 @@
                 <w:noProof/>
                 <w:webHidden/>
               </w:rPr>
-              <w:instrText xml:space="preserve"> PAGEREF _Toc195051458 \h </w:instrText>
+              <w:instrText xml:space="preserve"> PAGEREF _Toc195105298 \h </w:instrText>
             </w:r>
             <w:r>
               <w:rPr>
@@ -2102,7 +2100,7 @@
               <w:lang w:eastAsia="en-GB"/>
             </w:rPr>
           </w:pPr>
-          <w:hyperlink w:anchor="_Toc195051459" w:history="1">
+          <w:hyperlink w:anchor="_Toc195105299" w:history="1">
             <w:r>
               <w:rPr>
                 <w:rStyle w:val="Hyperlink"/>
@@ -2144,7 +2142,7 @@
                 <w:noProof/>
                 <w:webHidden/>
               </w:rPr>
-              <w:instrText xml:space="preserve"> PAGEREF _Toc195051459 \h </w:instrText>
+              <w:instrText xml:space="preserve"> PAGEREF _Toc195105299 \h </w:instrText>
             </w:r>
             <w:r>
               <w:rPr>
@@ -2188,7 +2186,7 @@
               <w:lang w:eastAsia="en-GB"/>
             </w:rPr>
           </w:pPr>
-          <w:hyperlink w:anchor="_Toc195051460" w:history="1">
+          <w:hyperlink w:anchor="_Toc195105300" w:history="1">
             <w:r>
               <w:rPr>
                 <w:rStyle w:val="Hyperlink"/>
@@ -2230,7 +2228,7 @@
                 <w:noProof/>
                 <w:webHidden/>
               </w:rPr>
-              <w:instrText xml:space="preserve"> PAGEREF _Toc195051460 \h </w:instrText>
+              <w:instrText xml:space="preserve"> PAGEREF _Toc195105300 \h </w:instrText>
             </w:r>
             <w:r>
               <w:rPr>
@@ -2274,7 +2272,7 @@
               <w:lang w:eastAsia="en-GB"/>
             </w:rPr>
           </w:pPr>
-          <w:hyperlink w:anchor="_Toc195051461" w:history="1">
+          <w:hyperlink w:anchor="_Toc195105301" w:history="1">
             <w:r>
               <w:rPr>
                 <w:rStyle w:val="Hyperlink"/>
@@ -2316,7 +2314,7 @@
                 <w:noProof/>
                 <w:webHidden/>
               </w:rPr>
-              <w:instrText xml:space="preserve"> PAGEREF _Toc195051461 \h </w:instrText>
+              <w:instrText xml:space="preserve"> PAGEREF _Toc195105301 \h </w:instrText>
             </w:r>
             <w:r>
               <w:rPr>
@@ -2359,7 +2357,7 @@
               <w:lang w:eastAsia="en-GB"/>
             </w:rPr>
           </w:pPr>
-          <w:hyperlink w:anchor="_Toc195051462" w:history="1">
+          <w:hyperlink w:anchor="_Toc195105302" w:history="1">
             <w:r>
               <w:rPr>
                 <w:rStyle w:val="Hyperlink"/>
@@ -2386,7 +2384,7 @@
                 <w:noProof/>
                 <w:webHidden/>
               </w:rPr>
-              <w:instrText xml:space="preserve"> PAGEREF _Toc195051462 \h </w:instrText>
+              <w:instrText xml:space="preserve"> PAGEREF _Toc195105302 \h </w:instrText>
             </w:r>
             <w:r>
               <w:rPr>
@@ -2429,7 +2427,7 @@
               <w:lang w:eastAsia="en-GB"/>
             </w:rPr>
           </w:pPr>
-          <w:hyperlink w:anchor="_Toc195051463" w:history="1">
+          <w:hyperlink w:anchor="_Toc195105303" w:history="1">
             <w:r>
               <w:rPr>
                 <w:rStyle w:val="Hyperlink"/>
@@ -2456,7 +2454,7 @@
                 <w:noProof/>
                 <w:webHidden/>
               </w:rPr>
-              <w:instrText xml:space="preserve"> PAGEREF _Toc195051463 \h </w:instrText>
+              <w:instrText xml:space="preserve"> PAGEREF _Toc195105303 \h </w:instrText>
             </w:r>
             <w:r>
               <w:rPr>
@@ -2499,7 +2497,7 @@
               <w:lang w:eastAsia="en-GB"/>
             </w:rPr>
           </w:pPr>
-          <w:hyperlink w:anchor="_Toc195051464" w:history="1">
+          <w:hyperlink w:anchor="_Toc195105304" w:history="1">
             <w:r>
               <w:rPr>
                 <w:rStyle w:val="Hyperlink"/>
@@ -2526,7 +2524,7 @@
                 <w:noProof/>
                 <w:webHidden/>
               </w:rPr>
-              <w:instrText xml:space="preserve"> PAGEREF _Toc195051464 \h </w:instrText>
+              <w:instrText xml:space="preserve"> PAGEREF _Toc195105304 \h </w:instrText>
             </w:r>
             <w:r>
               <w:rPr>
@@ -2569,7 +2567,7 @@
               <w:lang w:eastAsia="en-GB"/>
             </w:rPr>
           </w:pPr>
-          <w:hyperlink w:anchor="_Toc195051465" w:history="1">
+          <w:hyperlink w:anchor="_Toc195105305" w:history="1">
             <w:r>
               <w:rPr>
                 <w:rStyle w:val="Hyperlink"/>
@@ -2596,7 +2594,7 @@
                 <w:noProof/>
                 <w:webHidden/>
               </w:rPr>
-              <w:instrText xml:space="preserve"> PAGEREF _Toc195051465 \h </w:instrText>
+              <w:instrText xml:space="preserve"> PAGEREF _Toc195105305 \h </w:instrText>
             </w:r>
             <w:r>
               <w:rPr>
@@ -2639,7 +2637,7 @@
               <w:lang w:eastAsia="en-GB"/>
             </w:rPr>
           </w:pPr>
-          <w:hyperlink w:anchor="_Toc195051466" w:history="1">
+          <w:hyperlink w:anchor="_Toc195105306" w:history="1">
             <w:r>
               <w:rPr>
                 <w:rStyle w:val="Hyperlink"/>
@@ -2666,7 +2664,7 @@
                 <w:noProof/>
                 <w:webHidden/>
               </w:rPr>
-              <w:instrText xml:space="preserve"> PAGEREF _Toc195051466 \h </w:instrText>
+              <w:instrText xml:space="preserve"> PAGEREF _Toc195105306 \h </w:instrText>
             </w:r>
             <w:r>
               <w:rPr>
@@ -2709,7 +2707,7 @@
               <w:lang w:eastAsia="en-GB"/>
             </w:rPr>
           </w:pPr>
-          <w:hyperlink w:anchor="_Toc195051467" w:history="1">
+          <w:hyperlink w:anchor="_Toc195105307" w:history="1">
             <w:r>
               <w:rPr>
                 <w:rStyle w:val="Hyperlink"/>
@@ -2736,7 +2734,7 @@
                 <w:noProof/>
                 <w:webHidden/>
               </w:rPr>
-              <w:instrText xml:space="preserve"> PAGEREF _Toc195051467 \h </w:instrText>
+              <w:instrText xml:space="preserve"> PAGEREF _Toc195105307 \h </w:instrText>
             </w:r>
             <w:r>
               <w:rPr>
@@ -2780,7 +2778,7 @@
               <w:lang w:eastAsia="en-GB"/>
             </w:rPr>
           </w:pPr>
-          <w:hyperlink w:anchor="_Toc195051468" w:history="1">
+          <w:hyperlink w:anchor="_Toc195105308" w:history="1">
             <w:r>
               <w:rPr>
                 <w:rStyle w:val="Hyperlink"/>
@@ -2822,7 +2820,7 @@
                 <w:noProof/>
                 <w:webHidden/>
               </w:rPr>
-              <w:instrText xml:space="preserve"> PAGEREF _Toc195051468 \h </w:instrText>
+              <w:instrText xml:space="preserve"> PAGEREF _Toc195105308 \h </w:instrText>
             </w:r>
             <w:r>
               <w:rPr>
@@ -2866,7 +2864,7 @@
               <w:lang w:eastAsia="en-GB"/>
             </w:rPr>
           </w:pPr>
-          <w:hyperlink w:anchor="_Toc195051469" w:history="1">
+          <w:hyperlink w:anchor="_Toc195105309" w:history="1">
             <w:r>
               <w:rPr>
                 <w:rStyle w:val="Hyperlink"/>
@@ -2908,7 +2906,7 @@
                 <w:noProof/>
                 <w:webHidden/>
               </w:rPr>
-              <w:instrText xml:space="preserve"> PAGEREF _Toc195051469 \h </w:instrText>
+              <w:instrText xml:space="preserve"> PAGEREF _Toc195105309 \h </w:instrText>
             </w:r>
             <w:r>
               <w:rPr>
@@ -2952,7 +2950,7 @@
               <w:lang w:eastAsia="en-GB"/>
             </w:rPr>
           </w:pPr>
-          <w:hyperlink w:anchor="_Toc195051470" w:history="1">
+          <w:hyperlink w:anchor="_Toc195105310" w:history="1">
             <w:r>
               <w:rPr>
                 <w:rStyle w:val="Hyperlink"/>
@@ -2994,7 +2992,7 @@
                 <w:noProof/>
                 <w:webHidden/>
               </w:rPr>
-              <w:instrText xml:space="preserve"> PAGEREF _Toc195051470 \h </w:instrText>
+              <w:instrText xml:space="preserve"> PAGEREF _Toc195105310 \h </w:instrText>
             </w:r>
             <w:r>
               <w:rPr>
@@ -3037,7 +3035,7 @@
               <w:lang w:eastAsia="en-GB"/>
             </w:rPr>
           </w:pPr>
-          <w:hyperlink w:anchor="_Toc195051471" w:history="1">
+          <w:hyperlink w:anchor="_Toc195105311" w:history="1">
             <w:r>
               <w:rPr>
                 <w:rStyle w:val="Hyperlink"/>
@@ -3064,7 +3062,7 @@
                 <w:noProof/>
                 <w:webHidden/>
               </w:rPr>
-              <w:instrText xml:space="preserve"> PAGEREF _Toc195051471 \h </w:instrText>
+              <w:instrText xml:space="preserve"> PAGEREF _Toc195105311 \h </w:instrText>
             </w:r>
             <w:r>
               <w:rPr>
@@ -3108,7 +3106,7 @@
               <w:lang w:eastAsia="en-GB"/>
             </w:rPr>
           </w:pPr>
-          <w:hyperlink w:anchor="_Toc195051472" w:history="1">
+          <w:hyperlink w:anchor="_Toc195105312" w:history="1">
             <w:r>
               <w:rPr>
                 <w:rStyle w:val="Hyperlink"/>
@@ -3150,7 +3148,7 @@
                 <w:noProof/>
                 <w:webHidden/>
               </w:rPr>
-              <w:instrText xml:space="preserve"> PAGEREF _Toc195051472 \h </w:instrText>
+              <w:instrText xml:space="preserve"> PAGEREF _Toc195105312 \h </w:instrText>
             </w:r>
             <w:r>
               <w:rPr>
@@ -3194,7 +3192,7 @@
               <w:lang w:eastAsia="en-GB"/>
             </w:rPr>
           </w:pPr>
-          <w:hyperlink w:anchor="_Toc195051473" w:history="1">
+          <w:hyperlink w:anchor="_Toc195105313" w:history="1">
             <w:r>
               <w:rPr>
                 <w:rStyle w:val="Hyperlink"/>
@@ -3236,7 +3234,7 @@
                 <w:noProof/>
                 <w:webHidden/>
               </w:rPr>
-              <w:instrText xml:space="preserve"> PAGEREF _Toc195051473 \h </w:instrText>
+              <w:instrText xml:space="preserve"> PAGEREF _Toc195105313 \h </w:instrText>
             </w:r>
             <w:r>
               <w:rPr>
@@ -3280,7 +3278,7 @@
               <w:lang w:eastAsia="en-GB"/>
             </w:rPr>
           </w:pPr>
-          <w:hyperlink w:anchor="_Toc195051474" w:history="1">
+          <w:hyperlink w:anchor="_Toc195105314" w:history="1">
             <w:r>
               <w:rPr>
                 <w:rStyle w:val="Hyperlink"/>
@@ -3322,7 +3320,7 @@
                 <w:noProof/>
                 <w:webHidden/>
               </w:rPr>
-              <w:instrText xml:space="preserve"> PAGEREF _Toc195051474 \h </w:instrText>
+              <w:instrText xml:space="preserve"> PAGEREF _Toc195105314 \h </w:instrText>
             </w:r>
             <w:r>
               <w:rPr>
@@ -3366,7 +3364,7 @@
               <w:lang w:eastAsia="en-GB"/>
             </w:rPr>
           </w:pPr>
-          <w:hyperlink w:anchor="_Toc195051475" w:history="1">
+          <w:hyperlink w:anchor="_Toc195105315" w:history="1">
             <w:r>
               <w:rPr>
                 <w:rStyle w:val="Hyperlink"/>
@@ -3408,7 +3406,7 @@
                 <w:noProof/>
                 <w:webHidden/>
               </w:rPr>
-              <w:instrText xml:space="preserve"> PAGEREF _Toc195051475 \h </w:instrText>
+              <w:instrText xml:space="preserve"> PAGEREF _Toc195105315 \h </w:instrText>
             </w:r>
             <w:r>
               <w:rPr>
@@ -3452,7 +3450,7 @@
               <w:lang w:eastAsia="en-GB"/>
             </w:rPr>
           </w:pPr>
-          <w:hyperlink w:anchor="_Toc195051476" w:history="1">
+          <w:hyperlink w:anchor="_Toc195105316" w:history="1">
             <w:r>
               <w:rPr>
                 <w:rStyle w:val="Hyperlink"/>
@@ -3494,7 +3492,7 @@
                 <w:noProof/>
                 <w:webHidden/>
               </w:rPr>
-              <w:instrText xml:space="preserve"> PAGEREF _Toc195051476 \h </w:instrText>
+              <w:instrText xml:space="preserve"> PAGEREF _Toc195105316 \h </w:instrText>
             </w:r>
             <w:r>
               <w:rPr>
@@ -3537,7 +3535,7 @@
               <w:lang w:eastAsia="en-GB"/>
             </w:rPr>
           </w:pPr>
-          <w:hyperlink w:anchor="_Toc195051477" w:history="1">
+          <w:hyperlink w:anchor="_Toc195105317" w:history="1">
             <w:r>
               <w:rPr>
                 <w:rStyle w:val="Hyperlink"/>
@@ -3564,7 +3562,7 @@
                 <w:noProof/>
                 <w:webHidden/>
               </w:rPr>
-              <w:instrText xml:space="preserve"> PAGEREF _Toc195051477 \h </w:instrText>
+              <w:instrText xml:space="preserve"> PAGEREF _Toc195105317 \h </w:instrText>
             </w:r>
             <w:r>
               <w:rPr>
@@ -3607,7 +3605,7 @@
               <w:lang w:eastAsia="en-GB"/>
             </w:rPr>
           </w:pPr>
-          <w:hyperlink w:anchor="_Toc195051478" w:history="1">
+          <w:hyperlink w:anchor="_Toc195105318" w:history="1">
             <w:r>
               <w:rPr>
                 <w:rStyle w:val="Hyperlink"/>
@@ -3634,7 +3632,7 @@
                 <w:noProof/>
                 <w:webHidden/>
               </w:rPr>
-              <w:instrText xml:space="preserve"> PAGEREF _Toc195051478 \h </w:instrText>
+              <w:instrText xml:space="preserve"> PAGEREF _Toc195105318 \h </w:instrText>
             </w:r>
             <w:r>
               <w:rPr>
@@ -3677,7 +3675,7 @@
               <w:lang w:eastAsia="en-GB"/>
             </w:rPr>
           </w:pPr>
-          <w:hyperlink w:anchor="_Toc195051479" w:history="1">
+          <w:hyperlink w:anchor="_Toc195105319" w:history="1">
             <w:r>
               <w:rPr>
                 <w:rStyle w:val="Hyperlink"/>
@@ -3704,7 +3702,7 @@
                 <w:noProof/>
                 <w:webHidden/>
               </w:rPr>
-              <w:instrText xml:space="preserve"> PAGEREF _Toc195051479 \h </w:instrText>
+              <w:instrText xml:space="preserve"> PAGEREF _Toc195105319 \h </w:instrText>
             </w:r>
             <w:r>
               <w:rPr>
@@ -3748,7 +3746,7 @@
               <w:lang w:eastAsia="en-GB"/>
             </w:rPr>
           </w:pPr>
-          <w:hyperlink w:anchor="_Toc195051480" w:history="1">
+          <w:hyperlink w:anchor="_Toc195105320" w:history="1">
             <w:r>
               <w:rPr>
                 <w:rStyle w:val="Hyperlink"/>
@@ -3790,7 +3788,7 @@
                 <w:noProof/>
                 <w:webHidden/>
               </w:rPr>
-              <w:instrText xml:space="preserve"> PAGEREF _Toc195051480 \h </w:instrText>
+              <w:instrText xml:space="preserve"> PAGEREF _Toc195105320 \h </w:instrText>
             </w:r>
             <w:r>
               <w:rPr>
@@ -3833,7 +3831,7 @@
               <w:lang w:eastAsia="en-GB"/>
             </w:rPr>
           </w:pPr>
-          <w:hyperlink w:anchor="_Toc195051481" w:history="1">
+          <w:hyperlink w:anchor="_Toc195105321" w:history="1">
             <w:r>
               <w:rPr>
                 <w:rStyle w:val="Hyperlink"/>
@@ -3860,7 +3858,7 @@
                 <w:noProof/>
                 <w:webHidden/>
               </w:rPr>
-              <w:instrText xml:space="preserve"> PAGEREF _Toc195051481 \h </w:instrText>
+              <w:instrText xml:space="preserve"> PAGEREF _Toc195105321 \h </w:instrText>
             </w:r>
             <w:r>
               <w:rPr>
@@ -3903,7 +3901,7 @@
               <w:lang w:eastAsia="en-GB"/>
             </w:rPr>
           </w:pPr>
-          <w:hyperlink w:anchor="_Toc195051482" w:history="1">
+          <w:hyperlink w:anchor="_Toc195105322" w:history="1">
             <w:r>
               <w:rPr>
                 <w:rStyle w:val="Hyperlink"/>
@@ -3930,7 +3928,7 @@
                 <w:noProof/>
                 <w:webHidden/>
               </w:rPr>
-              <w:instrText xml:space="preserve"> PAGEREF _Toc195051482 \h </w:instrText>
+              <w:instrText xml:space="preserve"> PAGEREF _Toc195105322 \h </w:instrText>
             </w:r>
             <w:r>
               <w:rPr>
@@ -3973,7 +3971,7 @@
               <w:lang w:eastAsia="en-GB"/>
             </w:rPr>
           </w:pPr>
-          <w:hyperlink w:anchor="_Toc195051483" w:history="1">
+          <w:hyperlink w:anchor="_Toc195105323" w:history="1">
             <w:r>
               <w:rPr>
                 <w:rStyle w:val="Hyperlink"/>
@@ -4000,7 +3998,7 @@
                 <w:noProof/>
                 <w:webHidden/>
               </w:rPr>
-              <w:instrText xml:space="preserve"> PAGEREF _Toc195051483 \h </w:instrText>
+              <w:instrText xml:space="preserve"> PAGEREF _Toc195105323 \h </w:instrText>
             </w:r>
             <w:r>
               <w:rPr>
@@ -4043,7 +4041,7 @@
               <w:lang w:eastAsia="en-GB"/>
             </w:rPr>
           </w:pPr>
-          <w:hyperlink w:anchor="_Toc195051484" w:history="1">
+          <w:hyperlink w:anchor="_Toc195105324" w:history="1">
             <w:r>
               <w:rPr>
                 <w:rStyle w:val="Hyperlink"/>
@@ -4070,7 +4068,7 @@
                 <w:noProof/>
                 <w:webHidden/>
               </w:rPr>
-              <w:instrText xml:space="preserve"> PAGEREF _Toc195051484 \h </w:instrText>
+              <w:instrText xml:space="preserve"> PAGEREF _Toc195105324 \h </w:instrText>
             </w:r>
             <w:r>
               <w:rPr>
@@ -4113,7 +4111,7 @@
               <w:lang w:eastAsia="en-GB"/>
             </w:rPr>
           </w:pPr>
-          <w:hyperlink w:anchor="_Toc195051485" w:history="1">
+          <w:hyperlink w:anchor="_Toc195105325" w:history="1">
             <w:r>
               <w:rPr>
                 <w:rStyle w:val="Hyperlink"/>
@@ -4140,7 +4138,7 @@
                 <w:noProof/>
                 <w:webHidden/>
               </w:rPr>
-              <w:instrText xml:space="preserve"> PAGEREF _Toc195051485 \h </w:instrText>
+              <w:instrText xml:space="preserve"> PAGEREF _Toc195105325 \h </w:instrText>
             </w:r>
             <w:r>
               <w:rPr>
@@ -4183,7 +4181,7 @@
               <w:lang w:eastAsia="en-GB"/>
             </w:rPr>
           </w:pPr>
-          <w:hyperlink w:anchor="_Toc195051486" w:history="1">
+          <w:hyperlink w:anchor="_Toc195105326" w:history="1">
             <w:r>
               <w:rPr>
                 <w:rStyle w:val="Hyperlink"/>
@@ -4210,7 +4208,7 @@
                 <w:noProof/>
                 <w:webHidden/>
               </w:rPr>
-              <w:instrText xml:space="preserve"> PAGEREF _Toc195051486 \h </w:instrText>
+              <w:instrText xml:space="preserve"> PAGEREF _Toc195105326 \h </w:instrText>
             </w:r>
             <w:r>
               <w:rPr>
@@ -4253,7 +4251,7 @@
               <w:lang w:eastAsia="en-GB"/>
             </w:rPr>
           </w:pPr>
-          <w:hyperlink w:anchor="_Toc195051487" w:history="1">
+          <w:hyperlink w:anchor="_Toc195105327" w:history="1">
             <w:r>
               <w:rPr>
                 <w:rStyle w:val="Hyperlink"/>
@@ -4280,7 +4278,7 @@
                 <w:noProof/>
                 <w:webHidden/>
               </w:rPr>
-              <w:instrText xml:space="preserve"> PAGEREF _Toc195051487 \h </w:instrText>
+              <w:instrText xml:space="preserve"> PAGEREF _Toc195105327 \h </w:instrText>
             </w:r>
             <w:r>
               <w:rPr>
@@ -4323,7 +4321,7 @@
               <w:lang w:eastAsia="en-GB"/>
             </w:rPr>
           </w:pPr>
-          <w:hyperlink w:anchor="_Toc195051488" w:history="1">
+          <w:hyperlink w:anchor="_Toc195105328" w:history="1">
             <w:r>
               <w:rPr>
                 <w:rStyle w:val="Hyperlink"/>
@@ -4350,7 +4348,7 @@
                 <w:noProof/>
                 <w:webHidden/>
               </w:rPr>
-              <w:instrText xml:space="preserve"> PAGEREF _Toc195051488 \h </w:instrText>
+              <w:instrText xml:space="preserve"> PAGEREF _Toc195105328 \h </w:instrText>
             </w:r>
             <w:r>
               <w:rPr>
@@ -4393,7 +4391,7 @@
               <w:lang w:eastAsia="en-GB"/>
             </w:rPr>
           </w:pPr>
-          <w:hyperlink w:anchor="_Toc195051489" w:history="1">
+          <w:hyperlink w:anchor="_Toc195105329" w:history="1">
             <w:r>
               <w:rPr>
                 <w:rStyle w:val="Hyperlink"/>
@@ -4420,7 +4418,7 @@
                 <w:noProof/>
                 <w:webHidden/>
               </w:rPr>
-              <w:instrText xml:space="preserve"> PAGEREF _Toc195051489 \h </w:instrText>
+              <w:instrText xml:space="preserve"> PAGEREF _Toc195105329 \h </w:instrText>
             </w:r>
             <w:r>
               <w:rPr>
@@ -4463,7 +4461,7 @@
               <w:lang w:eastAsia="en-GB"/>
             </w:rPr>
           </w:pPr>
-          <w:hyperlink w:anchor="_Toc195051490" w:history="1">
+          <w:hyperlink w:anchor="_Toc195105330" w:history="1">
             <w:r>
               <w:rPr>
                 <w:rStyle w:val="Hyperlink"/>
@@ -4490,7 +4488,7 @@
                 <w:noProof/>
                 <w:webHidden/>
               </w:rPr>
-              <w:instrText xml:space="preserve"> PAGEREF _Toc195051490 \h </w:instrText>
+              <w:instrText xml:space="preserve"> PAGEREF _Toc195105330 \h </w:instrText>
             </w:r>
             <w:r>
               <w:rPr>
@@ -4533,7 +4531,7 @@
               <w:lang w:eastAsia="en-GB"/>
             </w:rPr>
           </w:pPr>
-          <w:hyperlink w:anchor="_Toc195051491" w:history="1">
+          <w:hyperlink w:anchor="_Toc195105331" w:history="1">
             <w:r>
               <w:rPr>
                 <w:rStyle w:val="Hyperlink"/>
@@ -4560,7 +4558,7 @@
                 <w:noProof/>
                 <w:webHidden/>
               </w:rPr>
-              <w:instrText xml:space="preserve"> PAGEREF _Toc195051491 \h </w:instrText>
+              <w:instrText xml:space="preserve"> PAGEREF _Toc195105331 \h </w:instrText>
             </w:r>
             <w:r>
               <w:rPr>
@@ -4603,7 +4601,7 @@
               <w:lang w:eastAsia="en-GB"/>
             </w:rPr>
           </w:pPr>
-          <w:hyperlink w:anchor="_Toc195051492" w:history="1">
+          <w:hyperlink w:anchor="_Toc195105332" w:history="1">
             <w:r>
               <w:rPr>
                 <w:rStyle w:val="Hyperlink"/>
@@ -4630,7 +4628,7 @@
                 <w:noProof/>
                 <w:webHidden/>
               </w:rPr>
-              <w:instrText xml:space="preserve"> PAGEREF _Toc195051492 \h </w:instrText>
+              <w:instrText xml:space="preserve"> PAGEREF _Toc195105332 \h </w:instrText>
             </w:r>
             <w:r>
               <w:rPr>
@@ -4673,7 +4671,7 @@
               <w:lang w:eastAsia="en-GB"/>
             </w:rPr>
           </w:pPr>
-          <w:hyperlink w:anchor="_Toc195051493" w:history="1">
+          <w:hyperlink w:anchor="_Toc195105333" w:history="1">
             <w:r>
               <w:rPr>
                 <w:rStyle w:val="Hyperlink"/>
@@ -4700,7 +4698,7 @@
                 <w:noProof/>
                 <w:webHidden/>
               </w:rPr>
-              <w:instrText xml:space="preserve"> PAGEREF _Toc195051493 \h </w:instrText>
+              <w:instrText xml:space="preserve"> PAGEREF _Toc195105333 \h </w:instrText>
             </w:r>
             <w:r>
               <w:rPr>
@@ -4758,7 +4756,7 @@
           <w:numId w:val="2"/>
         </w:numPr>
       </w:pPr>
-      <w:bookmarkStart w:id="0" w:name="_Toc195051434"/>
+      <w:bookmarkStart w:id="0" w:name="_Toc195105274"/>
       <w:r>
         <w:lastRenderedPageBreak/>
         <w:t>Introduction</w:t>
@@ -4773,7 +4771,7 @@
           <w:numId w:val="3"/>
         </w:numPr>
       </w:pPr>
-      <w:bookmarkStart w:id="1" w:name="_Toc195051435"/>
+      <w:bookmarkStart w:id="1" w:name="_Toc195105275"/>
       <w:r>
         <w:t>Motivation</w:t>
       </w:r>
@@ -4792,7 +4790,7 @@
           <w:numId w:val="3"/>
         </w:numPr>
       </w:pPr>
-      <w:bookmarkStart w:id="2" w:name="_Toc195051436"/>
+      <w:bookmarkStart w:id="2" w:name="_Toc195105276"/>
       <w:r>
         <w:t>Project aims and objectives</w:t>
       </w:r>
@@ -4896,7 +4894,7 @@
           <w:numId w:val="3"/>
         </w:numPr>
       </w:pPr>
-      <w:bookmarkStart w:id="3" w:name="_Toc195051437"/>
+      <w:bookmarkStart w:id="3" w:name="_Toc195105277"/>
       <w:r>
         <w:t>Minimal viable product</w:t>
       </w:r>
@@ -4906,7 +4904,7 @@
       <w:pPr>
         <w:pStyle w:val="Heading3"/>
       </w:pPr>
-      <w:bookmarkStart w:id="4" w:name="_Toc195051438"/>
+      <w:bookmarkStart w:id="4" w:name="_Toc195105278"/>
       <w:r>
         <w:t>Sign in to Spotify account</w:t>
       </w:r>
@@ -4924,7 +4922,7 @@
       <w:pPr>
         <w:pStyle w:val="Heading3"/>
       </w:pPr>
-      <w:bookmarkStart w:id="5" w:name="_Toc195051439"/>
+      <w:bookmarkStart w:id="5" w:name="_Toc195105279"/>
       <w:r>
         <w:t>Create and manage a party</w:t>
       </w:r>
@@ -4948,7 +4946,7 @@
       <w:pPr>
         <w:pStyle w:val="Heading3"/>
       </w:pPr>
-      <w:bookmarkStart w:id="6" w:name="_Toc195051440"/>
+      <w:bookmarkStart w:id="6" w:name="_Toc195105280"/>
       <w:r>
         <w:t>Join a party</w:t>
       </w:r>
@@ -4966,7 +4964,7 @@
       <w:pPr>
         <w:pStyle w:val="Heading3"/>
       </w:pPr>
-      <w:bookmarkStart w:id="7" w:name="_Toc195051441"/>
+      <w:bookmarkStart w:id="7" w:name="_Toc195105281"/>
       <w:r>
         <w:t>Add songs to the host’s queue</w:t>
       </w:r>
@@ -4988,7 +4986,7 @@
           <w:numId w:val="2"/>
         </w:numPr>
       </w:pPr>
-      <w:bookmarkStart w:id="8" w:name="_Toc195051442"/>
+      <w:bookmarkStart w:id="8" w:name="_Toc195105282"/>
       <w:r>
         <w:lastRenderedPageBreak/>
         <w:t>Methodology</w:t>
@@ -4999,7 +4997,7 @@
       <w:pPr>
         <w:pStyle w:val="Heading2"/>
       </w:pPr>
-      <w:bookmarkStart w:id="9" w:name="_Toc195051443"/>
+      <w:bookmarkStart w:id="9" w:name="_Toc195105283"/>
       <w:r>
         <w:t>2.1</w:t>
       </w:r>
@@ -5060,7 +5058,7 @@
       <w:pPr>
         <w:pStyle w:val="Heading2"/>
       </w:pPr>
-      <w:bookmarkStart w:id="10" w:name="_Toc195051444"/>
+      <w:bookmarkStart w:id="10" w:name="_Toc195105284"/>
       <w:r>
         <w:t>2.2</w:t>
       </w:r>
@@ -5082,7 +5080,7 @@
         <w:pStyle w:val="Heading3"/>
       </w:pPr>
       <w:bookmarkStart w:id="11" w:name="_Toc194414304"/>
-      <w:bookmarkStart w:id="12" w:name="_Toc195051445"/>
+      <w:bookmarkStart w:id="12" w:name="_Toc195105285"/>
       <w:r>
         <w:t>White box testing:</w:t>
       </w:r>
@@ -5099,7 +5097,7 @@
         <w:pStyle w:val="Heading3"/>
       </w:pPr>
       <w:bookmarkStart w:id="13" w:name="_Toc194414305"/>
-      <w:bookmarkStart w:id="14" w:name="_Toc195051446"/>
+      <w:bookmarkStart w:id="14" w:name="_Toc195105286"/>
       <w:r>
         <w:t>Black box testing</w:t>
       </w:r>
@@ -5134,7 +5132,7 @@
         <w:pStyle w:val="Heading3"/>
       </w:pPr>
       <w:bookmarkStart w:id="15" w:name="_Toc194414306"/>
-      <w:bookmarkStart w:id="16" w:name="_Toc195051447"/>
+      <w:bookmarkStart w:id="16" w:name="_Toc195105287"/>
       <w:r>
         <w:t>Unit testing:</w:t>
       </w:r>
@@ -5191,7 +5189,7 @@
       <w:pPr>
         <w:pStyle w:val="Heading2"/>
       </w:pPr>
-      <w:bookmarkStart w:id="17" w:name="_Toc195051448"/>
+      <w:bookmarkStart w:id="17" w:name="_Toc195105288"/>
       <w:r>
         <w:t>2.3</w:t>
       </w:r>
@@ -5209,7 +5207,7 @@
         <w:pStyle w:val="Heading3"/>
       </w:pPr>
       <w:bookmarkStart w:id="18" w:name="_Toc194414294"/>
-      <w:bookmarkStart w:id="19" w:name="_Toc195051449"/>
+      <w:bookmarkStart w:id="19" w:name="_Toc195105289"/>
       <w:r>
         <w:t>Visual Studio Code (VS Code):</w:t>
       </w:r>
@@ -5232,7 +5230,7 @@
         <w:pStyle w:val="Heading3"/>
       </w:pPr>
       <w:bookmarkStart w:id="20" w:name="_Toc194414295"/>
-      <w:bookmarkStart w:id="21" w:name="_Toc195051450"/>
+      <w:bookmarkStart w:id="21" w:name="_Toc195105290"/>
       <w:r>
         <w:t>GitHub:</w:t>
       </w:r>
@@ -5266,7 +5264,7 @@
         <w:pStyle w:val="Heading3"/>
       </w:pPr>
       <w:bookmarkStart w:id="22" w:name="_Toc194414296"/>
-      <w:bookmarkStart w:id="23" w:name="_Toc195051451"/>
+      <w:bookmarkStart w:id="23" w:name="_Toc195105291"/>
       <w:r>
         <w:t>GitHub Projects:</w:t>
       </w:r>
@@ -5358,7 +5356,7 @@
         <w:pStyle w:val="Heading3"/>
       </w:pPr>
       <w:bookmarkStart w:id="24" w:name="_Toc194414297"/>
-      <w:bookmarkStart w:id="25" w:name="_Toc195051452"/>
+      <w:bookmarkStart w:id="25" w:name="_Toc195105292"/>
       <w:r>
         <w:lastRenderedPageBreak/>
         <w:t>Brighton Domains:</w:t>
@@ -5405,7 +5403,7 @@
       <w:pPr>
         <w:pStyle w:val="Heading3"/>
       </w:pPr>
-      <w:bookmarkStart w:id="26" w:name="_Toc195051453"/>
+      <w:bookmarkStart w:id="26" w:name="_Toc195105293"/>
       <w:r>
         <w:t>Draw.io</w:t>
       </w:r>
@@ -5426,7 +5424,7 @@
       <w:pPr>
         <w:pStyle w:val="Heading3"/>
       </w:pPr>
-      <w:bookmarkStart w:id="27" w:name="_Toc195051454"/>
+      <w:bookmarkStart w:id="27" w:name="_Toc195105294"/>
       <w:r>
         <w:t>OneDrive:</w:t>
       </w:r>
@@ -5462,7 +5460,7 @@
       <w:pPr>
         <w:pStyle w:val="Heading3"/>
       </w:pPr>
-      <w:bookmarkStart w:id="28" w:name="_Toc195051455"/>
+      <w:bookmarkStart w:id="28" w:name="_Toc195105295"/>
       <w:r>
         <w:t>Playwright</w:t>
       </w:r>
@@ -5507,7 +5505,7 @@
       <w:pPr>
         <w:pStyle w:val="Heading3"/>
       </w:pPr>
-      <w:bookmarkStart w:id="29" w:name="_Toc195051456"/>
+      <w:bookmarkStart w:id="29" w:name="_Toc195105296"/>
       <w:r>
         <w:t>Boot</w:t>
       </w:r>
@@ -5564,7 +5562,7 @@
       <w:pPr>
         <w:pStyle w:val="Heading3"/>
       </w:pPr>
-      <w:bookmarkStart w:id="30" w:name="_Toc195051457"/>
+      <w:bookmarkStart w:id="30" w:name="_Toc195105297"/>
       <w:r>
         <w:t>Qrcode.js:</w:t>
       </w:r>
@@ -5594,7 +5592,7 @@
       <w:pPr>
         <w:pStyle w:val="Heading3"/>
       </w:pPr>
-      <w:bookmarkStart w:id="31" w:name="_Toc195051458"/>
+      <w:bookmarkStart w:id="31" w:name="_Toc195105298"/>
       <w:r>
         <w:t>Google fonts:</w:t>
       </w:r>
@@ -5612,7 +5610,7 @@
       <w:pPr>
         <w:pStyle w:val="Heading2"/>
       </w:pPr>
-      <w:bookmarkStart w:id="32" w:name="_Toc195051459"/>
+      <w:bookmarkStart w:id="32" w:name="_Toc195105299"/>
       <w:r>
         <w:lastRenderedPageBreak/>
         <w:t>2.4</w:t>
@@ -6169,7 +6167,7 @@
           <w:numId w:val="2"/>
         </w:numPr>
       </w:pPr>
-      <w:bookmarkStart w:id="33" w:name="_Toc195051460"/>
+      <w:bookmarkStart w:id="33" w:name="_Toc195105300"/>
       <w:r>
         <w:t>Research</w:t>
       </w:r>
@@ -6179,7 +6177,7 @@
       <w:pPr>
         <w:pStyle w:val="Heading2"/>
       </w:pPr>
-      <w:bookmarkStart w:id="34" w:name="_Toc195051461"/>
+      <w:bookmarkStart w:id="34" w:name="_Toc195105301"/>
       <w:r>
         <w:t>3.1</w:t>
       </w:r>
@@ -6195,7 +6193,7 @@
       </w:pPr>
       <w:bookmarkStart w:id="35" w:name="_Toc182569385"/>
       <w:bookmarkStart w:id="36" w:name="_Toc194414286"/>
-      <w:bookmarkStart w:id="37" w:name="_Toc195051462"/>
+      <w:bookmarkStart w:id="37" w:name="_Toc195105302"/>
       <w:r>
         <w:t>Spotify API terms of service:</w:t>
       </w:r>
@@ -6253,7 +6251,7 @@
       </w:pPr>
       <w:bookmarkStart w:id="38" w:name="_Toc182569386"/>
       <w:bookmarkStart w:id="39" w:name="_Toc194414287"/>
-      <w:bookmarkStart w:id="40" w:name="_Toc195051463"/>
+      <w:bookmarkStart w:id="40" w:name="_Toc195105303"/>
       <w:r>
         <w:t>Spotify Web API documentation:</w:t>
       </w:r>
@@ -6286,7 +6284,7 @@
         <w:pStyle w:val="Heading3"/>
       </w:pPr>
       <w:bookmarkStart w:id="41" w:name="_Toc194414291"/>
-      <w:bookmarkStart w:id="42" w:name="_Toc195051464"/>
+      <w:bookmarkStart w:id="42" w:name="_Toc195105304"/>
       <w:r>
         <w:lastRenderedPageBreak/>
         <w:t>Spotify Design &amp; Branding Guidelines:</w:t>
@@ -6322,7 +6320,7 @@
         <w:pStyle w:val="Heading3"/>
       </w:pPr>
       <w:bookmarkStart w:id="43" w:name="_Toc194414288"/>
-      <w:bookmarkStart w:id="44" w:name="_Toc195051465"/>
+      <w:bookmarkStart w:id="44" w:name="_Toc195105305"/>
       <w:r>
         <w:t>Apple Music API documentation:</w:t>
       </w:r>
@@ -6348,7 +6346,7 @@
         <w:pStyle w:val="Heading3"/>
       </w:pPr>
       <w:bookmarkStart w:id="45" w:name="_Toc194414289"/>
-      <w:bookmarkStart w:id="46" w:name="_Toc195051466"/>
+      <w:bookmarkStart w:id="46" w:name="_Toc195105306"/>
       <w:r>
         <w:t>Soundcloud API documentation:</w:t>
       </w:r>
@@ -6386,7 +6384,7 @@
         <w:pStyle w:val="Heading3"/>
       </w:pPr>
       <w:bookmarkStart w:id="47" w:name="_Toc194414290"/>
-      <w:bookmarkStart w:id="48" w:name="_Toc195051467"/>
+      <w:bookmarkStart w:id="48" w:name="_Toc195105307"/>
       <w:r>
         <w:t>YouTube documentation:</w:t>
       </w:r>
@@ -6411,7 +6409,7 @@
       <w:pPr>
         <w:pStyle w:val="Heading2"/>
       </w:pPr>
-      <w:bookmarkStart w:id="49" w:name="_Toc195051468"/>
+      <w:bookmarkStart w:id="49" w:name="_Toc195105308"/>
       <w:r>
         <w:t>3.2</w:t>
       </w:r>
@@ -6453,7 +6451,7 @@
       <w:pPr>
         <w:pStyle w:val="Heading2"/>
       </w:pPr>
-      <w:bookmarkStart w:id="50" w:name="_Toc195051469"/>
+      <w:bookmarkStart w:id="50" w:name="_Toc195105309"/>
       <w:r>
         <w:lastRenderedPageBreak/>
         <w:t>3.</w:t>
@@ -6512,7 +6510,7 @@
       <w:pPr>
         <w:pStyle w:val="Heading2"/>
       </w:pPr>
-      <w:bookmarkStart w:id="51" w:name="_Toc195051470"/>
+      <w:bookmarkStart w:id="51" w:name="_Toc195105310"/>
       <w:r>
         <w:t>3.</w:t>
       </w:r>
@@ -6555,7 +6553,7 @@
       <w:pPr>
         <w:pStyle w:val="Heading1"/>
       </w:pPr>
-      <w:bookmarkStart w:id="52" w:name="_Toc195051471"/>
+      <w:bookmarkStart w:id="52" w:name="_Toc195105311"/>
       <w:r>
         <w:t xml:space="preserve">4. </w:t>
       </w:r>
@@ -6571,7 +6569,7 @@
       <w:pPr>
         <w:pStyle w:val="Heading2"/>
       </w:pPr>
-      <w:bookmarkStart w:id="53" w:name="_Toc195051472"/>
+      <w:bookmarkStart w:id="53" w:name="_Toc195105312"/>
       <w:r>
         <w:t>4.1</w:t>
       </w:r>
@@ -6612,7 +6610,7 @@
           <w:noProof/>
         </w:rPr>
         <w:drawing>
-          <wp:inline distT="0" distB="0" distL="0" distR="0" wp14:anchorId="21A6EFAC" wp14:editId="7F35A365">
+          <wp:inline distT="0" distB="0" distL="0" distR="0" wp14:anchorId="21A6EFAC" wp14:editId="7E7646C9">
             <wp:extent cx="5731510" cy="2346524"/>
             <wp:effectExtent l="0" t="0" r="2540" b="0"/>
             <wp:docPr id="81660779" name="Picture 1" descr="A screenshot of a computer&#10;&#10;AI-generated content may be incorrect."/>
@@ -6694,7 +6692,7 @@
       <w:pPr>
         <w:pStyle w:val="Heading2"/>
       </w:pPr>
-      <w:bookmarkStart w:id="54" w:name="_Toc195051473"/>
+      <w:bookmarkStart w:id="54" w:name="_Toc195105313"/>
       <w:r>
         <w:lastRenderedPageBreak/>
         <w:t>4</w:t>
@@ -6843,7 +6841,7 @@
       <w:pPr>
         <w:pStyle w:val="Heading2"/>
       </w:pPr>
-      <w:bookmarkStart w:id="55" w:name="_Toc195051474"/>
+      <w:bookmarkStart w:id="55" w:name="_Toc195105314"/>
       <w:r>
         <w:t>4.3</w:t>
       </w:r>
@@ -6924,7 +6922,7 @@
       <w:pPr>
         <w:pStyle w:val="Heading2"/>
       </w:pPr>
-      <w:bookmarkStart w:id="56" w:name="_Toc195051475"/>
+      <w:bookmarkStart w:id="56" w:name="_Toc195105315"/>
       <w:r>
         <w:t>4.4</w:t>
       </w:r>
@@ -7044,7 +7042,7 @@
       <w:pPr>
         <w:pStyle w:val="Heading2"/>
       </w:pPr>
-      <w:bookmarkStart w:id="57" w:name="_Toc195051476"/>
+      <w:bookmarkStart w:id="57" w:name="_Toc195105316"/>
       <w:r>
         <w:t>4.5</w:t>
       </w:r>
@@ -7058,7 +7056,7 @@
       <w:pPr>
         <w:pStyle w:val="Heading3"/>
       </w:pPr>
-      <w:bookmarkStart w:id="58" w:name="_Toc195051477"/>
+      <w:bookmarkStart w:id="58" w:name="_Toc195105317"/>
       <w:r>
         <w:t>Login and verification issue:</w:t>
       </w:r>
@@ -7142,7 +7140,7 @@
       <w:pPr>
         <w:pStyle w:val="Heading3"/>
       </w:pPr>
-      <w:bookmarkStart w:id="59" w:name="_Toc195051478"/>
+      <w:bookmarkStart w:id="59" w:name="_Toc195105318"/>
       <w:r>
         <w:t>Time miss match:</w:t>
       </w:r>
@@ -7219,12 +7217,11 @@
         <w:t xml:space="preserve"> allowing everything to work as intended.</w:t>
       </w:r>
     </w:p>
-    <w:p/>
     <w:p>
       <w:pPr>
         <w:pStyle w:val="Heading3"/>
       </w:pPr>
-      <w:bookmarkStart w:id="60" w:name="_Toc195051479"/>
+      <w:bookmarkStart w:id="60" w:name="_Toc195105319"/>
       <w:r>
         <w:t>Spotify</w:t>
       </w:r>
@@ -7278,7 +7275,7 @@
       <w:pPr>
         <w:pStyle w:val="Heading2"/>
       </w:pPr>
-      <w:bookmarkStart w:id="61" w:name="_Toc195051480"/>
+      <w:bookmarkStart w:id="61" w:name="_Toc195105320"/>
       <w:r>
         <w:t>4.</w:t>
       </w:r>
@@ -7487,7 +7484,7 @@
       <w:pPr>
         <w:pStyle w:val="Heading1"/>
       </w:pPr>
-      <w:bookmarkStart w:id="62" w:name="_Toc195051481"/>
+      <w:bookmarkStart w:id="62" w:name="_Toc195105321"/>
       <w:r>
         <w:t>Critical review</w:t>
       </w:r>
@@ -7497,7 +7494,7 @@
       <w:pPr>
         <w:pStyle w:val="Heading1"/>
       </w:pPr>
-      <w:bookmarkStart w:id="63" w:name="_Toc195051482"/>
+      <w:bookmarkStart w:id="63" w:name="_Toc195105322"/>
       <w:r>
         <w:t>Conclusion</w:t>
       </w:r>
@@ -7512,7 +7509,7 @@
       <w:pPr>
         <w:pStyle w:val="Heading1"/>
       </w:pPr>
-      <w:bookmarkStart w:id="64" w:name="_Toc195051483"/>
+      <w:bookmarkStart w:id="64" w:name="_Toc195105323"/>
       <w:r>
         <w:lastRenderedPageBreak/>
         <w:t>References</w:t>
@@ -8097,7 +8094,7 @@
       <w:pPr>
         <w:pStyle w:val="Heading1"/>
       </w:pPr>
-      <w:bookmarkStart w:id="65" w:name="_Toc195051484"/>
+      <w:bookmarkStart w:id="65" w:name="_Toc195105324"/>
       <w:r>
         <w:lastRenderedPageBreak/>
         <w:t>Appendices</w:t>
@@ -8110,7 +8107,7 @@
       </w:pPr>
       <w:bookmarkStart w:id="66" w:name="_Toc182569424"/>
       <w:bookmarkStart w:id="67" w:name="_Toc194414326"/>
-      <w:bookmarkStart w:id="68" w:name="_Toc195051485"/>
+      <w:bookmarkStart w:id="68" w:name="_Toc195105325"/>
       <w:r>
         <w:t>Appendix 1:</w:t>
       </w:r>
@@ -8463,7 +8460,7 @@
         <w:pStyle w:val="Heading2"/>
       </w:pPr>
       <w:bookmarkStart w:id="69" w:name="_Toc194414327"/>
-      <w:bookmarkStart w:id="70" w:name="_Toc195051486"/>
+      <w:bookmarkStart w:id="70" w:name="_Toc195105326"/>
       <w:r>
         <w:lastRenderedPageBreak/>
         <w:t>Appendix 2:</w:t>
@@ -8521,7 +8518,7 @@
         <w:pStyle w:val="Heading2"/>
       </w:pPr>
       <w:bookmarkStart w:id="71" w:name="_Toc194414328"/>
-      <w:bookmarkStart w:id="72" w:name="_Toc195051487"/>
+      <w:bookmarkStart w:id="72" w:name="_Toc195105327"/>
       <w:r>
         <w:t>Appendix 3:</w:t>
       </w:r>
@@ -8578,7 +8575,7 @@
         <w:pStyle w:val="Heading2"/>
       </w:pPr>
       <w:bookmarkStart w:id="73" w:name="_Toc194414329"/>
-      <w:bookmarkStart w:id="74" w:name="_Toc195051488"/>
+      <w:bookmarkStart w:id="74" w:name="_Toc195105328"/>
       <w:r>
         <w:lastRenderedPageBreak/>
         <w:t>Appendix 4:</w:t>
@@ -8635,7 +8632,7 @@
       <w:pPr>
         <w:pStyle w:val="Heading2"/>
       </w:pPr>
-      <w:bookmarkStart w:id="75" w:name="_Toc195051489"/>
+      <w:bookmarkStart w:id="75" w:name="_Toc195105329"/>
       <w:r>
         <w:t>Appendix 5:</w:t>
       </w:r>
@@ -8703,7 +8700,7 @@
       <w:pPr>
         <w:pStyle w:val="Heading2"/>
       </w:pPr>
-      <w:bookmarkStart w:id="76" w:name="_Toc195051490"/>
+      <w:bookmarkStart w:id="76" w:name="_Toc195105330"/>
       <w:r>
         <w:lastRenderedPageBreak/>
         <w:t>Appendix 6:</w:t>
@@ -8772,7 +8769,7 @@
       <w:pPr>
         <w:pStyle w:val="Heading2"/>
       </w:pPr>
-      <w:bookmarkStart w:id="77" w:name="_Toc195051491"/>
+      <w:bookmarkStart w:id="77" w:name="_Toc195105331"/>
       <w:r>
         <w:t>Appendix 7:</w:t>
       </w:r>
@@ -8840,7 +8837,7 @@
       <w:pPr>
         <w:pStyle w:val="Heading2"/>
       </w:pPr>
-      <w:bookmarkStart w:id="78" w:name="_Toc195051492"/>
+      <w:bookmarkStart w:id="78" w:name="_Toc195105332"/>
       <w:r>
         <w:lastRenderedPageBreak/>
         <w:t>Appendix 8:</w:t>
@@ -8896,7 +8893,7 @@
       <w:pPr>
         <w:pStyle w:val="Heading2"/>
       </w:pPr>
-      <w:bookmarkStart w:id="79" w:name="_Toc195051493"/>
+      <w:bookmarkStart w:id="79" w:name="_Toc195105333"/>
       <w:r>
         <w:t>Appendix 9:</w:t>
       </w:r>
@@ -8911,7 +8908,7 @@
           <w:noProof/>
         </w:rPr>
         <w:drawing>
-          <wp:inline distT="0" distB="0" distL="0" distR="0" wp14:anchorId="3F7426E2" wp14:editId="08A15948">
+          <wp:inline distT="0" distB="0" distL="0" distR="0" wp14:anchorId="3F7426E2" wp14:editId="66AC639C">
             <wp:extent cx="6440170" cy="2508250"/>
             <wp:effectExtent l="0" t="0" r="0" b="6350"/>
             <wp:docPr id="749249352" name="Picture 1" descr="A screenshot of a computer&#10;&#10;Description automatically generated"/>
@@ -11073,7 +11070,9 @@
     <w:rsid w:val="00066CB7"/>
     <w:rsid w:val="00086A0D"/>
     <w:rsid w:val="000A1AF9"/>
+    <w:rsid w:val="0025257B"/>
     <w:rsid w:val="002875AC"/>
+    <w:rsid w:val="002F3680"/>
     <w:rsid w:val="00403DBE"/>
     <w:rsid w:val="00466540"/>
     <w:rsid w:val="004A2298"/>

</xml_diff>